<commit_message>
sign up UI created!
</commit_message>
<xml_diff>
--- a/Documentation/CSE_299_PROPOSAL.docx
+++ b/Documentation/CSE_299_PROPOSAL.docx
@@ -286,7 +286,17 @@
                 <w:color w:val="auto"/>
                 <w:sz w:val="28"/>
               </w:rPr>
-              <w:t xml:space="preserve">Project Name         </w:t>
+              <w:t xml:space="preserve">Project Name       </w:t>
+            </w:r>
+            <w:proofErr w:type="gramStart"/>
+            <w:r>
+              <w:rPr>
+                <w:rFonts w:ascii="Times New Roman" w:eastAsia="Times New Roman" w:hAnsi="Times New Roman" w:cs="Times New Roman"/>
+                <w:b/>
+                <w:color w:val="auto"/>
+                <w:sz w:val="28"/>
+              </w:rPr>
+              <w:t xml:space="preserve">  </w:t>
             </w:r>
             <w:r>
               <w:rPr>
@@ -296,6 +306,7 @@
               </w:rPr>
               <w:t>:</w:t>
             </w:r>
+            <w:proofErr w:type="gramEnd"/>
             <w:r>
               <w:rPr>
                 <w:rFonts w:ascii="Times New Roman" w:hAnsi="Times New Roman" w:cs="Times New Roman"/>
@@ -335,7 +346,25 @@
                 <w:b/>
                 <w:sz w:val="28"/>
               </w:rPr>
-              <w:t>Course Code          :      CSE299</w:t>
+              <w:t xml:space="preserve">Course Code        </w:t>
+            </w:r>
+            <w:proofErr w:type="gramStart"/>
+            <w:r>
+              <w:rPr>
+                <w:rFonts w:ascii="Times New Roman" w:eastAsia="Times New Roman" w:hAnsi="Times New Roman" w:cs="Times New Roman"/>
+                <w:b/>
+                <w:sz w:val="28"/>
+              </w:rPr>
+              <w:t xml:space="preserve">  :</w:t>
+            </w:r>
+            <w:proofErr w:type="gramEnd"/>
+            <w:r>
+              <w:rPr>
+                <w:rFonts w:ascii="Times New Roman" w:eastAsia="Times New Roman" w:hAnsi="Times New Roman" w:cs="Times New Roman"/>
+                <w:b/>
+                <w:sz w:val="28"/>
+              </w:rPr>
+              <w:t xml:space="preserve">      CSE299</w:t>
             </w:r>
           </w:p>
           <w:p>
@@ -353,8 +382,18 @@
                 <w:b/>
                 <w:sz w:val="28"/>
               </w:rPr>
-              <w:t>Course Title           :</w:t>
-            </w:r>
+              <w:t xml:space="preserve">Course Title         </w:t>
+            </w:r>
+            <w:proofErr w:type="gramStart"/>
+            <w:r>
+              <w:rPr>
+                <w:rFonts w:ascii="Times New Roman" w:eastAsia="Times New Roman" w:hAnsi="Times New Roman" w:cs="Times New Roman"/>
+                <w:b/>
+                <w:sz w:val="28"/>
+              </w:rPr>
+              <w:t xml:space="preserve">  :</w:t>
+            </w:r>
+            <w:proofErr w:type="gramEnd"/>
             <w:r>
               <w:rPr>
                 <w:rFonts w:ascii="Times New Roman" w:hAnsi="Times New Roman" w:cs="Times New Roman"/>
@@ -380,7 +419,61 @@
                 <w:b/>
                 <w:sz w:val="28"/>
               </w:rPr>
-              <w:t>Course Instructor  :      Shaikh Shawon Arefin Shimon ( SAS3)</w:t>
+              <w:t xml:space="preserve">Course </w:t>
+            </w:r>
+            <w:proofErr w:type="gramStart"/>
+            <w:r>
+              <w:rPr>
+                <w:rFonts w:ascii="Times New Roman" w:hAnsi="Times New Roman" w:cs="Times New Roman"/>
+                <w:b/>
+                <w:sz w:val="28"/>
+              </w:rPr>
+              <w:t>Instructor  :</w:t>
+            </w:r>
+            <w:proofErr w:type="gramEnd"/>
+            <w:r>
+              <w:rPr>
+                <w:rFonts w:ascii="Times New Roman" w:hAnsi="Times New Roman" w:cs="Times New Roman"/>
+                <w:b/>
+                <w:sz w:val="28"/>
+              </w:rPr>
+              <w:t xml:space="preserve">      Shaikh </w:t>
+            </w:r>
+            <w:proofErr w:type="spellStart"/>
+            <w:r>
+              <w:rPr>
+                <w:rFonts w:ascii="Times New Roman" w:hAnsi="Times New Roman" w:cs="Times New Roman"/>
+                <w:b/>
+                <w:sz w:val="28"/>
+              </w:rPr>
+              <w:t>Shawon</w:t>
+            </w:r>
+            <w:proofErr w:type="spellEnd"/>
+            <w:r>
+              <w:rPr>
+                <w:rFonts w:ascii="Times New Roman" w:hAnsi="Times New Roman" w:cs="Times New Roman"/>
+                <w:b/>
+                <w:sz w:val="28"/>
+              </w:rPr>
+              <w:t xml:space="preserve"> </w:t>
+            </w:r>
+            <w:proofErr w:type="spellStart"/>
+            <w:r>
+              <w:rPr>
+                <w:rFonts w:ascii="Times New Roman" w:hAnsi="Times New Roman" w:cs="Times New Roman"/>
+                <w:b/>
+                <w:sz w:val="28"/>
+              </w:rPr>
+              <w:t>Arefin</w:t>
+            </w:r>
+            <w:proofErr w:type="spellEnd"/>
+            <w:r>
+              <w:rPr>
+                <w:rFonts w:ascii="Times New Roman" w:hAnsi="Times New Roman" w:cs="Times New Roman"/>
+                <w:b/>
+                <w:sz w:val="28"/>
+              </w:rPr>
+              <w:t xml:space="preserve"> Shimon ( SAS3)</w:t>
             </w:r>
           </w:p>
           <w:p>
@@ -399,7 +492,25 @@
                 <w:b/>
                 <w:sz w:val="28"/>
               </w:rPr>
-              <w:t>Section                    :      04</w:t>
+              <w:t xml:space="preserve">Section                  </w:t>
+            </w:r>
+            <w:proofErr w:type="gramStart"/>
+            <w:r>
+              <w:rPr>
+                <w:rFonts w:ascii="Times New Roman" w:eastAsia="Times New Roman" w:hAnsi="Times New Roman" w:cs="Times New Roman"/>
+                <w:b/>
+                <w:sz w:val="28"/>
+              </w:rPr>
+              <w:t xml:space="preserve">  :</w:t>
+            </w:r>
+            <w:proofErr w:type="gramEnd"/>
+            <w:r>
+              <w:rPr>
+                <w:rFonts w:ascii="Times New Roman" w:eastAsia="Times New Roman" w:hAnsi="Times New Roman" w:cs="Times New Roman"/>
+                <w:b/>
+                <w:sz w:val="28"/>
+              </w:rPr>
+              <w:t xml:space="preserve">      04</w:t>
             </w:r>
           </w:p>
           <w:p>
@@ -417,8 +528,18 @@
                 <w:b/>
                 <w:sz w:val="28"/>
               </w:rPr>
-              <w:t>Group Number      :</w:t>
-            </w:r>
+              <w:t xml:space="preserve">Group Number    </w:t>
+            </w:r>
+            <w:proofErr w:type="gramStart"/>
+            <w:r>
+              <w:rPr>
+                <w:rFonts w:ascii="Times New Roman" w:eastAsia="Times New Roman" w:hAnsi="Times New Roman" w:cs="Times New Roman"/>
+                <w:b/>
+                <w:sz w:val="28"/>
+              </w:rPr>
+              <w:t xml:space="preserve">  :</w:t>
+            </w:r>
+            <w:proofErr w:type="gramEnd"/>
             <w:r>
               <w:rPr>
                 <w:rFonts w:ascii="Times New Roman" w:hAnsi="Times New Roman" w:cs="Times New Roman"/>
@@ -541,8 +662,45 @@
                 <w:szCs w:val="28"/>
                 <w:shd w:val="clear" w:color="auto" w:fill="F6F7F6"/>
               </w:rPr>
-              <w:t>M S Arifin Khan Ahee</w:t>
-            </w:r>
+              <w:t xml:space="preserve">M S </w:t>
+            </w:r>
+            <w:proofErr w:type="spellStart"/>
+            <w:r>
+              <w:rPr>
+                <w:rFonts w:ascii="Times New Roman" w:hAnsi="Times New Roman" w:cs="Times New Roman"/>
+                <w:b/>
+                <w:color w:val="333333"/>
+                <w:sz w:val="28"/>
+                <w:szCs w:val="28"/>
+                <w:shd w:val="clear" w:color="auto" w:fill="F6F7F6"/>
+              </w:rPr>
+              <w:t>Arifin</w:t>
+            </w:r>
+            <w:proofErr w:type="spellEnd"/>
+            <w:r>
+              <w:rPr>
+                <w:rFonts w:ascii="Times New Roman" w:hAnsi="Times New Roman" w:cs="Times New Roman"/>
+                <w:b/>
+                <w:color w:val="333333"/>
+                <w:sz w:val="28"/>
+                <w:szCs w:val="28"/>
+                <w:shd w:val="clear" w:color="auto" w:fill="F6F7F6"/>
+              </w:rPr>
+              <w:t xml:space="preserve"> Khan </w:t>
+            </w:r>
+            <w:proofErr w:type="spellStart"/>
+            <w:r>
+              <w:rPr>
+                <w:rFonts w:ascii="Times New Roman" w:hAnsi="Times New Roman" w:cs="Times New Roman"/>
+                <w:b/>
+                <w:color w:val="333333"/>
+                <w:sz w:val="28"/>
+                <w:szCs w:val="28"/>
+                <w:shd w:val="clear" w:color="auto" w:fill="F6F7F6"/>
+              </w:rPr>
+              <w:t>Ahee</w:t>
+            </w:r>
+            <w:proofErr w:type="spellEnd"/>
           </w:p>
         </w:tc>
         <w:tc>
@@ -617,8 +775,21 @@
                 <w:szCs w:val="28"/>
                 <w:shd w:val="clear" w:color="auto" w:fill="F6F7F6"/>
               </w:rPr>
-              <w:t>Md. Rashad Tanjim</w:t>
-            </w:r>
+              <w:t xml:space="preserve">Md. Rashad </w:t>
+            </w:r>
+            <w:proofErr w:type="spellStart"/>
+            <w:r>
+              <w:rPr>
+                <w:rFonts w:ascii="Times New Roman" w:hAnsi="Times New Roman" w:cs="Times New Roman"/>
+                <w:b/>
+                <w:color w:val="333333"/>
+                <w:sz w:val="28"/>
+                <w:szCs w:val="28"/>
+                <w:shd w:val="clear" w:color="auto" w:fill="F6F7F6"/>
+              </w:rPr>
+              <w:t>Tanjim</w:t>
+            </w:r>
+            <w:proofErr w:type="spellEnd"/>
           </w:p>
         </w:tc>
         <w:tc>
@@ -685,6 +856,7 @@
                 <w:shd w:val="clear" w:color="auto" w:fill="F6F7F6"/>
               </w:rPr>
             </w:pPr>
+            <w:proofErr w:type="spellStart"/>
             <w:r>
               <w:rPr>
                 <w:rFonts w:ascii="Times New Roman" w:hAnsi="Times New Roman" w:cs="Times New Roman"/>
@@ -694,7 +866,19 @@
                 <w:szCs w:val="28"/>
                 <w:shd w:val="clear" w:color="auto" w:fill="F6F7F6"/>
               </w:rPr>
-              <w:t>Sanzar Rahman</w:t>
+              <w:t>Sanzar</w:t>
+            </w:r>
+            <w:proofErr w:type="spellEnd"/>
+            <w:r>
+              <w:rPr>
+                <w:rFonts w:ascii="Times New Roman" w:hAnsi="Times New Roman" w:cs="Times New Roman"/>
+                <w:b/>
+                <w:color w:val="333333"/>
+                <w:sz w:val="28"/>
+                <w:szCs w:val="28"/>
+                <w:shd w:val="clear" w:color="auto" w:fill="F6F7F6"/>
+              </w:rPr>
+              <w:t xml:space="preserve"> Rahman</w:t>
             </w:r>
           </w:p>
         </w:tc>
@@ -1099,44 +1283,6 @@
         </w:rPr>
         <w:t>Benefits of an online reservation system</w:t>
       </w:r>
-      <w:r>
-        <w:rPr>
-          <w:rStyle w:val="mw-editsection-bracket"/>
-          <w:rFonts w:ascii="Times New Roman" w:hAnsi="Times New Roman" w:cs="Times New Roman"/>
-          <w:b/>
-          <w:bCs/>
-          <w:color w:val="54595D"/>
-          <w:sz w:val="28"/>
-          <w:szCs w:val="28"/>
-        </w:rPr>
-        <w:t>[</w:t>
-      </w:r>
-      <w:hyperlink r:id="rId7" w:tooltip="Edit section: Benefits of an online reservation system" w:history="1">
-        <w:r>
-          <w:rPr>
-            <w:rStyle w:val="Hyperlink"/>
-            <w:rFonts w:ascii="Times New Roman" w:hAnsi="Times New Roman" w:cs="Times New Roman"/>
-            <w:b/>
-            <w:bCs/>
-            <w:color w:val="0B0080"/>
-            <w:sz w:val="28"/>
-            <w:szCs w:val="28"/>
-          </w:rPr>
-          <w:t>edit</w:t>
-        </w:r>
-      </w:hyperlink>
-      <w:r>
-        <w:rPr>
-          <w:rStyle w:val="mw-editsection-bracket"/>
-          <w:rFonts w:ascii="Times New Roman" w:hAnsi="Times New Roman" w:cs="Times New Roman"/>
-          <w:b/>
-          <w:bCs/>
-          <w:color w:val="54595D"/>
-          <w:sz w:val="28"/>
-          <w:szCs w:val="28"/>
-        </w:rPr>
-        <w:t>]</w:t>
-      </w:r>
     </w:p>
     <w:p>
       <w:pPr>
@@ -1186,18 +1332,14 @@
         <w:lastRenderedPageBreak/>
         <w:t>will have a better experience when making an online reservation, because it will be a quick process, the service will be available 24/7, and the system will provide all the necessary information in order to make the desired reservation with tranquility.</w:t>
       </w:r>
-      <w:hyperlink r:id="rId8" w:anchor="cite_note-RestaurantReservation-10" w:history="1">
-        <w:r>
-          <w:rPr>
-            <w:rStyle w:val="Hyperlink"/>
-            <w:color w:val="0B0080"/>
-            <w:sz w:val="28"/>
-            <w:szCs w:val="28"/>
-            <w:vertAlign w:val="superscript"/>
-          </w:rPr>
-          <w:t>[10]</w:t>
-        </w:r>
-      </w:hyperlink>
+      <w:r>
+        <w:rPr>
+          <w:color w:val="222222"/>
+          <w:sz w:val="28"/>
+          <w:szCs w:val="28"/>
+        </w:rPr>
+        <w:t xml:space="preserve"> </w:t>
+      </w:r>
     </w:p>
     <w:p>
       <w:pPr>
@@ -1218,18 +1360,14 @@
         </w:rPr>
         <w:t>Restaurants will experience a great number of benefits when using an online reservation system. Some of these benefits translate into a decline in incoming phone calls, a better control of the capacity of the restaurant and the number of reservations one will be able to accept, and a number of handy statistics and reports that will help to analyze the business in interesting ways.</w:t>
       </w:r>
-      <w:hyperlink r:id="rId9" w:anchor="cite_note-RestaurantReservation-10" w:history="1">
-        <w:r>
-          <w:rPr>
-            <w:rStyle w:val="Hyperlink"/>
-            <w:color w:val="0B0080"/>
-            <w:sz w:val="28"/>
-            <w:szCs w:val="28"/>
-            <w:vertAlign w:val="superscript"/>
-          </w:rPr>
-          <w:t>[10]</w:t>
-        </w:r>
-      </w:hyperlink>
+      <w:r>
+        <w:rPr>
+          <w:color w:val="222222"/>
+          <w:sz w:val="28"/>
+          <w:szCs w:val="28"/>
+        </w:rPr>
+        <w:t xml:space="preserve"> </w:t>
+      </w:r>
     </w:p>
     <w:p>
       <w:pPr>
@@ -1389,19 +1527,21 @@
         <w:spacing w:after="32" w:line="240" w:lineRule="auto"/>
         <w:jc w:val="both"/>
         <w:rPr>
-          <w:rFonts w:ascii="Times New Roman" w:eastAsia="Times New Roman" w:hAnsi="Times New Roman" w:cs="Times New Roman"/>
-          <w:sz w:val="28"/>
-          <w:szCs w:val="28"/>
-        </w:rPr>
-      </w:pPr>
-      <w:r>
-        <w:rPr>
           <w:rFonts w:ascii="Times New Roman" w:hAnsi="Times New Roman" w:cs="Times New Roman"/>
           <w:color w:val="191919"/>
           <w:sz w:val="28"/>
           <w:szCs w:val="28"/>
           <w:shd w:val="clear" w:color="auto" w:fill="FFFFFF"/>
         </w:rPr>
+      </w:pPr>
+      <w:r>
+        <w:rPr>
+          <w:rFonts w:ascii="Times New Roman" w:hAnsi="Times New Roman" w:cs="Times New Roman"/>
+          <w:color w:val="191919"/>
+          <w:sz w:val="28"/>
+          <w:szCs w:val="28"/>
+          <w:shd w:val="clear" w:color="auto" w:fill="FFFFFF"/>
+        </w:rPr>
         <w:t>Restaurant Booking System is a fully supported, affordable, and scalable solution for anyone who needs an online table reservation.</w:t>
       </w:r>
     </w:p>
@@ -1411,8 +1551,10 @@
         <w:jc w:val="both"/>
         <w:rPr>
           <w:rFonts w:ascii="Times New Roman" w:hAnsi="Times New Roman" w:cs="Times New Roman"/>
-          <w:sz w:val="28"/>
-          <w:szCs w:val="28"/>
+          <w:color w:val="191919"/>
+          <w:sz w:val="28"/>
+          <w:szCs w:val="28"/>
+          <w:shd w:val="clear" w:color="auto" w:fill="FFFFFF"/>
         </w:rPr>
       </w:pPr>
     </w:p>
@@ -1421,9 +1563,67 @@
         <w:spacing w:after="32" w:line="240" w:lineRule="auto"/>
         <w:jc w:val="both"/>
         <w:rPr>
+          <w:rFonts w:ascii="Times New Roman" w:eastAsia="Times New Roman" w:hAnsi="Times New Roman" w:cs="Times New Roman"/>
+          <w:sz w:val="28"/>
+          <w:szCs w:val="28"/>
+        </w:rPr>
+      </w:pPr>
+    </w:p>
+    <w:p>
+      <w:pPr>
+        <w:spacing w:after="32" w:line="240" w:lineRule="auto"/>
+        <w:jc w:val="both"/>
+        <w:rPr>
           <w:rFonts w:ascii="Times New Roman" w:hAnsi="Times New Roman" w:cs="Times New Roman"/>
           <w:sz w:val="28"/>
           <w:szCs w:val="28"/>
+        </w:rPr>
+      </w:pPr>
+    </w:p>
+    <w:p>
+      <w:pPr>
+        <w:spacing w:after="32" w:line="240" w:lineRule="auto"/>
+        <w:jc w:val="both"/>
+        <w:rPr>
+          <w:rFonts w:ascii="Times New Roman" w:hAnsi="Times New Roman" w:cs="Times New Roman"/>
+          <w:sz w:val="28"/>
+          <w:szCs w:val="28"/>
+        </w:rPr>
+      </w:pPr>
+    </w:p>
+    <w:p>
+      <w:pPr>
+        <w:spacing w:after="32" w:line="240" w:lineRule="auto"/>
+        <w:jc w:val="both"/>
+        <w:rPr>
+          <w:rFonts w:ascii="Times New Roman" w:hAnsi="Times New Roman" w:cs="Times New Roman"/>
+          <w:b/>
+          <w:sz w:val="40"/>
+          <w:szCs w:val="28"/>
+          <w:u w:val="single"/>
+        </w:rPr>
+      </w:pPr>
+      <w:r>
+        <w:rPr>
+          <w:rFonts w:ascii="Times New Roman" w:hAnsi="Times New Roman" w:cs="Times New Roman"/>
+          <w:b/>
+          <w:sz w:val="40"/>
+          <w:szCs w:val="28"/>
+          <w:u w:val="single"/>
+        </w:rPr>
+        <w:t>Working Flow on App:</w:t>
+      </w:r>
+    </w:p>
+    <w:p>
+      <w:pPr>
+        <w:spacing w:after="32" w:line="240" w:lineRule="auto"/>
+        <w:jc w:val="both"/>
+        <w:rPr>
+          <w:rFonts w:ascii="Times New Roman" w:hAnsi="Times New Roman" w:cs="Times New Roman"/>
+          <w:b/>
+          <w:sz w:val="40"/>
+          <w:szCs w:val="28"/>
+          <w:u w:val="single"/>
         </w:rPr>
       </w:pPr>
     </w:p>
@@ -3027,7 +3227,7 @@
 </file>
 
 <file path=customXml/itemProps1.xml><?xml version="1.0" encoding="utf-8"?>
-<ds:datastoreItem xmlns:ds="http://schemas.openxmlformats.org/officeDocument/2006/customXml" ds:itemID="{DF4BB372-4FE6-48F0-8917-AFC031ABF24D}">
+<ds:datastoreItem xmlns:ds="http://schemas.openxmlformats.org/officeDocument/2006/customXml" ds:itemID="{D035014D-B025-41B1-9EC4-1904D058C56A}">
   <ds:schemaRefs>
     <ds:schemaRef ds:uri="http://schemas.openxmlformats.org/officeDocument/2006/bibliography"/>
   </ds:schemaRefs>

</xml_diff>